<commit_message>
Adding Read-me and Outline
</commit_message>
<xml_diff>
--- a/assets/Document Outline.docx
+++ b/assets/Document Outline.docx
@@ -39,57 +39,45 @@
         </w:rPr>
         <w:t>By David Gonzales</w:t>
       </w:r>
+      <w:r>
+        <w:br/>
+      </w:r>
     </w:p>
     <w:p>
       <w:r>
         <w:rPr>
           <w:b/>
           <w:bCs/>
-        </w:rPr>
-        <w:br/>
-      </w:r>
-      <w:r>
-        <w:rPr>
-          <w:b/>
-          <w:bCs/>
-        </w:rPr>
-        <w:t xml:space="preserve">FONTS </w:t>
-      </w:r>
-      <w:r>
-        <w:rPr>
-          <w:b/>
-          <w:bCs/>
-        </w:rPr>
-        <w:t>TO BE USED</w:t>
-      </w:r>
-      <w:r>
-        <w:rPr>
-          <w:b/>
-          <w:bCs/>
-        </w:rPr>
-        <w:t>:</w:t>
-      </w:r>
-      <w:r>
-        <w:t xml:space="preserve"> </w:t>
-      </w:r>
-      <w:r>
-        <w:br/>
-      </w:r>
-      <w:proofErr w:type="spellStart"/>
-      <w:r>
-        <w:t>Northface</w:t>
-      </w:r>
-      <w:proofErr w:type="spellEnd"/>
-      <w:r>
-        <w:t xml:space="preserve"> (For headers/</w:t>
-      </w:r>
-      <w:proofErr w:type="spellStart"/>
-      <w:r>
-        <w:t>subheaders</w:t>
-      </w:r>
-      <w:proofErr w:type="spellEnd"/>
-      <w:r>
-        <w:t>), and Courier New Italics for paragraphs.</w:t>
+          <w:u w:val="single"/>
+        </w:rPr>
+        <w:t>CONTACT PAGE</w:t>
+      </w:r>
+      <w:r>
+        <w:rPr>
+          <w:b/>
+          <w:bCs/>
+          <w:u w:val="single"/>
+        </w:rPr>
+        <w:br/>
+      </w:r>
+      <w:r>
+        <w:rPr>
+          <w:b/>
+          <w:bCs/>
+          <w:u w:val="single"/>
+        </w:rPr>
+        <w:br/>
+      </w:r>
+      <w:r>
+        <w:t>Text fields that require an input in order to press submit.</w:t>
+      </w:r>
+      <w:r>
+        <w:br/>
+        <w:t>When inputting name, email, and message, the submit button takes to index.</w:t>
+      </w:r>
+      <w:r>
+        <w:br/>
+        <w:t>Will make a splash page indicating the information went through</w:t>
       </w:r>
       <w:r>
         <w:br/>
@@ -109,23 +97,7 @@
           <w:bCs/>
           <w:u w:val="single"/>
         </w:rPr>
-        <w:t>AG</w:t>
-      </w:r>
-      <w:r>
-        <w:rPr>
-          <w:b/>
-          <w:bCs/>
-          <w:u w:val="single"/>
-        </w:rPr>
-        <w:t>E</w:t>
-      </w:r>
-      <w:r>
-        <w:rPr>
-          <w:b/>
-          <w:bCs/>
-          <w:u w:val="single"/>
-        </w:rPr>
-        <w:t>-RESTRICT</w:t>
+        <w:t>INDEX</w:t>
       </w:r>
     </w:p>
     <w:p>
@@ -134,21 +106,25 @@
           <w:b/>
           <w:bCs/>
         </w:rPr>
-        <w:t>LOGO</w:t>
-      </w:r>
-      <w:r>
-        <w:br/>
-      </w:r>
-      <w:r>
-        <w:t xml:space="preserve">Enlarged logo expected to not change in size from mobile to </w:t>
+        <w:t>LOGO &amp; NAV SPACING</w:t>
+      </w:r>
+      <w:r>
+        <w:br/>
+        <w:t>Logo Always starts at col 1. Nav always ends at col 12.</w:t>
+      </w:r>
+      <w:r>
+        <w:br/>
+      </w:r>
+      <w:r>
+        <w:t xml:space="preserve">Hamburger </w:t>
       </w:r>
       <w:proofErr w:type="gramStart"/>
       <w:r>
-        <w:t>desktop, and</w:t>
+        <w:t>drop</w:t>
       </w:r>
       <w:proofErr w:type="gramEnd"/>
       <w:r>
-        <w:t xml:space="preserve"> stay centered. Didn't use grid, used CSS styling. 300px x 300px</w:t>
+        <w:t xml:space="preserve"> down menu</w:t>
       </w:r>
     </w:p>
     <w:p/>
@@ -158,107 +134,17 @@
           <w:b/>
           <w:bCs/>
         </w:rPr>
-        <w:t>COUNTRY DROPDOWN</w:t>
-      </w:r>
-      <w:r>
-        <w:br/>
-      </w:r>
-      <w:proofErr w:type="spellStart"/>
-      <w:r>
-        <w:t>Dropdown</w:t>
-      </w:r>
-      <w:proofErr w:type="spellEnd"/>
-      <w:r>
-        <w:t xml:space="preserve"> list containing countries, with the country effecting what age will be allowed to press submit and reach the website.</w:t>
-      </w:r>
-    </w:p>
-    <w:p/>
-    <w:p>
-      <w:r>
-        <w:rPr>
-          <w:b/>
-          <w:bCs/>
-        </w:rPr>
-        <w:t>MM/DD/YYYY</w:t>
-      </w:r>
-      <w:r>
-        <w:br/>
-      </w:r>
-      <w:r>
-        <w:t xml:space="preserve">Input fields asking user to input age. Submitted age will be processed through JS, and if they user age is legal age in country, it will allow them to reach index.html. If not, they will be directed to an index without access to Store page. Will still have access to Merch page. </w:t>
-      </w:r>
-    </w:p>
-    <w:p>
-      <w:r>
-        <w:t>Submit button underneath the input fields</w:t>
-      </w:r>
-      <w:r>
-        <w:t>.</w:t>
-      </w:r>
-      <w:r>
-        <w:br/>
-      </w:r>
-    </w:p>
-    <w:p>
-      <w:pPr>
-        <w:rPr>
-          <w:b/>
-          <w:bCs/>
-          <w:u w:val="single"/>
-        </w:rPr>
-      </w:pPr>
-      <w:r>
-        <w:rPr>
-          <w:b/>
-          <w:bCs/>
-          <w:u w:val="single"/>
-        </w:rPr>
-        <w:t>INDEX</w:t>
-      </w:r>
-    </w:p>
-    <w:p>
-      <w:r>
-        <w:rPr>
-          <w:b/>
-          <w:bCs/>
-        </w:rPr>
-        <w:t>LOGO &amp; NAV SPACING</w:t>
-      </w:r>
-      <w:r>
-        <w:br/>
-      </w:r>
-      <w:r>
-        <w:t>Logo Always starts at col 1. Nav always ends at col 12.</w:t>
-      </w:r>
-      <w:r>
-        <w:br/>
-      </w:r>
-      <w:r>
-        <w:t>Difference between mobile and desktop is that mobile will have a hamburger dropdown menu. Desktop will have a classic navigation.</w:t>
-      </w:r>
-    </w:p>
-    <w:p/>
-    <w:p>
-      <w:r>
-        <w:rPr>
-          <w:b/>
-          <w:bCs/>
-        </w:rPr>
         <w:t>HERO IMAGE</w:t>
       </w:r>
       <w:r>
         <w:br/>
-      </w:r>
-      <w:r>
         <w:t xml:space="preserve">Hero image will include a large promotional poster that will span the entire width of </w:t>
       </w:r>
-      <w:proofErr w:type="gramStart"/>
-      <w:r>
-        <w:t>page, and</w:t>
-      </w:r>
-      <w:proofErr w:type="gramEnd"/>
-      <w:r>
-        <w:t xml:space="preserve"> will not shrink in size from mobile to desktop. Focal point of promotional image will be in center, so when it's mobile the picture will still have same effect even with outer wings not visible.</w:t>
+      <w:r>
+        <w:t>page and</w:t>
+      </w:r>
+      <w:r>
+        <w:t xml:space="preserve"> will not shrink in size from mobile to desktop. </w:t>
       </w:r>
     </w:p>
     <w:p/>
@@ -289,7 +175,7 @@
       </w:r>
       <w:proofErr w:type="spellEnd"/>
       <w:r>
-        <w:t xml:space="preserve"> will be a stylized text + art, created on illustrator and then exported to an SVG. Font used will be sized 72. Will contain 2 images, and a paragraph split up between 2 columns. Font size will be 14.</w:t>
+        <w:t xml:space="preserve"> will be a stylized text + art, created on illustrator and then exported to an SVG. Font used will be sized 72. Will contain 2 images, and a paragraph split up between 2 columns. </w:t>
       </w:r>
       <w:r>
         <w:rPr>
@@ -303,10 +189,8 @@
           <w:i/>
           <w:iCs/>
         </w:rPr>
-        <w:lastRenderedPageBreak/>
-        <w:br/>
-      </w:r>
-      <w:proofErr w:type="gramStart"/>
+        <w:br/>
+      </w:r>
       <w:r>
         <w:rPr>
           <w:b/>
@@ -314,7 +198,6 @@
         </w:rPr>
         <w:t>VIDEO</w:t>
       </w:r>
-      <w:proofErr w:type="gramEnd"/>
     </w:p>
     <w:p>
       <w:r>
@@ -339,7 +222,13 @@
     </w:p>
     <w:p>
       <w:r>
-        <w:t>A footer with contact information about the (fake) company; including: social media links, "find location" map, and a contact us page.</w:t>
+        <w:t xml:space="preserve">A footer with contact information about the (fake) company; including: social media links, </w:t>
+      </w:r>
+      <w:r>
+        <w:t>footer navigation,</w:t>
+      </w:r>
+      <w:r>
+        <w:t xml:space="preserve"> and a contact us page.</w:t>
       </w:r>
     </w:p>
     <w:sectPr>

</xml_diff>